<commit_message>
Run from config file alg added to doc
</commit_message>
<xml_diff>
--- a/docs/en/BioDispersalUserGuide_v1.1.docx
+++ b/docs/en/BioDispersalUserGuide_v1.1.docx
@@ -2305,8 +2305,6 @@
           <w:lang w:val="en-US"/>
         </w:rPr>
       </w:pPr>
-      <w:bookmarkStart w:id="15" w:name="_GoBack"/>
-      <w:bookmarkEnd w:id="15"/>
     </w:p>
     <w:p>
       <w:pPr>
@@ -2315,7 +2313,7 @@
           <w:lang w:val="en-US"/>
         </w:rPr>
       </w:pPr>
-      <w:bookmarkStart w:id="16" w:name="_Toc13500600"/>
+      <w:bookmarkStart w:id="15" w:name="_Toc13500600"/>
       <w:r>
         <w:rPr>
           <w:lang w:val="en-US"/>
@@ -2323,7 +2321,7 @@
         <w:lastRenderedPageBreak/>
         <w:t>Project file</w:t>
       </w:r>
-      <w:bookmarkEnd w:id="16"/>
+      <w:bookmarkEnd w:id="15"/>
     </w:p>
     <w:p>
       <w:pPr>
@@ -2661,14 +2659,14 @@
           <w:lang w:val="en-US"/>
         </w:rPr>
       </w:pPr>
-      <w:bookmarkStart w:id="17" w:name="_Toc13500601"/>
+      <w:bookmarkStart w:id="16" w:name="_Toc13500601"/>
       <w:r>
         <w:rPr>
           <w:lang w:val="en-US"/>
         </w:rPr>
         <w:t>Parameters</w:t>
       </w:r>
-      <w:bookmarkEnd w:id="17"/>
+      <w:bookmarkEnd w:id="16"/>
     </w:p>
     <w:p>
       <w:pPr>
@@ -2928,7 +2926,7 @@
           <w:lang w:val="en-US"/>
         </w:rPr>
       </w:pPr>
-      <w:bookmarkStart w:id="18" w:name="_Toc13500602"/>
+      <w:bookmarkStart w:id="17" w:name="_Toc13500602"/>
       <w:r>
         <w:rPr>
           <w:lang w:val="en-US"/>
@@ -2936,7 +2934,7 @@
         <w:lastRenderedPageBreak/>
         <w:t>Subnetworks</w:t>
       </w:r>
-      <w:bookmarkEnd w:id="18"/>
+      <w:bookmarkEnd w:id="17"/>
     </w:p>
     <w:p>
       <w:pPr>
@@ -3369,14 +3367,14 @@
           <w:lang w:val="en-US"/>
         </w:rPr>
       </w:pPr>
-      <w:bookmarkStart w:id="19" w:name="_Toc13500603"/>
+      <w:bookmarkStart w:id="18" w:name="_Toc13500603"/>
       <w:r>
         <w:rPr>
           <w:lang w:val="en-US"/>
         </w:rPr>
         <w:t>Selection</w:t>
       </w:r>
-      <w:bookmarkEnd w:id="19"/>
+      <w:bookmarkEnd w:id="18"/>
     </w:p>
     <w:p>
       <w:pPr>
@@ -5544,14 +5542,14 @@
           <w:lang w:val="en-US"/>
         </w:rPr>
       </w:pPr>
-      <w:bookmarkStart w:id="20" w:name="_Toc13500604"/>
+      <w:bookmarkStart w:id="19" w:name="_Toc13500604"/>
       <w:r>
         <w:rPr>
           <w:lang w:val="en-US"/>
         </w:rPr>
         <w:t>Merge</w:t>
       </w:r>
-      <w:bookmarkEnd w:id="20"/>
+      <w:bookmarkEnd w:id="19"/>
     </w:p>
     <w:p>
       <w:pPr>
@@ -6220,14 +6218,14 @@
           <w:lang w:val="en-US"/>
         </w:rPr>
       </w:pPr>
-      <w:bookmarkStart w:id="21" w:name="_Toc13500605"/>
+      <w:bookmarkStart w:id="20" w:name="_Toc13500605"/>
       <w:r>
         <w:rPr>
           <w:lang w:val="en-US"/>
         </w:rPr>
         <w:t>Friction</w:t>
       </w:r>
-      <w:bookmarkEnd w:id="21"/>
+      <w:bookmarkEnd w:id="20"/>
     </w:p>
     <w:p>
       <w:pPr>
@@ -7007,26 +7005,26 @@
           <w:lang w:val="en-US"/>
         </w:rPr>
       </w:pPr>
-      <w:bookmarkStart w:id="22" w:name="_Ref13500370"/>
-      <w:bookmarkStart w:id="23" w:name="_Ref13500377"/>
-      <w:bookmarkStart w:id="24" w:name="_Ref13500380"/>
-      <w:bookmarkStart w:id="25" w:name="_Ref13500383"/>
-      <w:bookmarkStart w:id="26" w:name="_Ref13500393"/>
-      <w:bookmarkStart w:id="27" w:name="_Ref13500398"/>
-      <w:bookmarkStart w:id="28" w:name="_Toc13500606"/>
+      <w:bookmarkStart w:id="21" w:name="_Ref13500370"/>
+      <w:bookmarkStart w:id="22" w:name="_Ref13500377"/>
+      <w:bookmarkStart w:id="23" w:name="_Ref13500380"/>
+      <w:bookmarkStart w:id="24" w:name="_Ref13500383"/>
+      <w:bookmarkStart w:id="25" w:name="_Ref13500393"/>
+      <w:bookmarkStart w:id="26" w:name="_Ref13500398"/>
+      <w:bookmarkStart w:id="27" w:name="_Toc13500606"/>
       <w:r>
         <w:rPr>
           <w:lang w:val="en-US"/>
         </w:rPr>
         <w:t>Weighting</w:t>
       </w:r>
+      <w:bookmarkEnd w:id="21"/>
       <w:bookmarkEnd w:id="22"/>
       <w:bookmarkEnd w:id="23"/>
       <w:bookmarkEnd w:id="24"/>
       <w:bookmarkEnd w:id="25"/>
       <w:bookmarkEnd w:id="26"/>
       <w:bookmarkEnd w:id="27"/>
-      <w:bookmarkEnd w:id="28"/>
     </w:p>
     <w:p>
       <w:pPr>
@@ -7911,7 +7909,7 @@
           <w:lang w:val="en-US"/>
         </w:rPr>
       </w:pPr>
-      <w:bookmarkStart w:id="29" w:name="_Toc13500607"/>
+      <w:bookmarkStart w:id="28" w:name="_Toc13500607"/>
       <w:r>
         <w:rPr>
           <w:lang w:val="en-US"/>
@@ -7919,7 +7917,7 @@
         <w:lastRenderedPageBreak/>
         <w:t>Dispersal</w:t>
       </w:r>
-      <w:bookmarkEnd w:id="29"/>
+      <w:bookmarkEnd w:id="28"/>
     </w:p>
     <w:p>
       <w:pPr>
@@ -8408,12 +8406,12 @@
           <w:lang w:val="en-US"/>
         </w:rPr>
       </w:pPr>
-      <w:bookmarkStart w:id="30" w:name="_Toc13056480"/>
-      <w:bookmarkStart w:id="31" w:name="_Toc13056567"/>
-      <w:bookmarkStart w:id="32" w:name="_Toc13500608"/>
+      <w:bookmarkStart w:id="29" w:name="_Toc13056480"/>
+      <w:bookmarkStart w:id="30" w:name="_Toc13056567"/>
+      <w:bookmarkStart w:id="31" w:name="_Toc13500608"/>
+      <w:bookmarkEnd w:id="29"/>
       <w:bookmarkEnd w:id="30"/>
       <w:bookmarkEnd w:id="31"/>
-      <w:bookmarkEnd w:id="32"/>
     </w:p>
     <w:p>
       <w:pPr>
@@ -8436,12 +8434,12 @@
           <w:lang w:val="en-US"/>
         </w:rPr>
       </w:pPr>
-      <w:bookmarkStart w:id="33" w:name="_Toc13056481"/>
-      <w:bookmarkStart w:id="34" w:name="_Toc13056568"/>
-      <w:bookmarkStart w:id="35" w:name="_Toc13500609"/>
+      <w:bookmarkStart w:id="32" w:name="_Toc13056481"/>
+      <w:bookmarkStart w:id="33" w:name="_Toc13056568"/>
+      <w:bookmarkStart w:id="34" w:name="_Toc13500609"/>
+      <w:bookmarkEnd w:id="32"/>
       <w:bookmarkEnd w:id="33"/>
       <w:bookmarkEnd w:id="34"/>
-      <w:bookmarkEnd w:id="35"/>
     </w:p>
     <w:p>
       <w:pPr>
@@ -8464,12 +8462,12 @@
           <w:lang w:val="en-US"/>
         </w:rPr>
       </w:pPr>
-      <w:bookmarkStart w:id="36" w:name="_Toc13056482"/>
-      <w:bookmarkStart w:id="37" w:name="_Toc13056569"/>
-      <w:bookmarkStart w:id="38" w:name="_Toc13500610"/>
+      <w:bookmarkStart w:id="35" w:name="_Toc13056482"/>
+      <w:bookmarkStart w:id="36" w:name="_Toc13056569"/>
+      <w:bookmarkStart w:id="37" w:name="_Toc13500610"/>
+      <w:bookmarkEnd w:id="35"/>
       <w:bookmarkEnd w:id="36"/>
       <w:bookmarkEnd w:id="37"/>
-      <w:bookmarkEnd w:id="38"/>
     </w:p>
     <w:p>
       <w:pPr>
@@ -8495,7 +8493,7 @@
           <w:lang w:val="en-US"/>
         </w:rPr>
       </w:pPr>
-      <w:bookmarkStart w:id="39" w:name="_Toc13500611"/>
+      <w:bookmarkStart w:id="38" w:name="_Toc13500611"/>
       <w:r>
         <w:rPr>
           <w:lang w:val="en-US"/>
@@ -8503,7 +8501,7 @@
         <w:lastRenderedPageBreak/>
         <w:t>Algorithms</w:t>
       </w:r>
-      <w:bookmarkEnd w:id="39"/>
+      <w:bookmarkEnd w:id="38"/>
     </w:p>
     <w:p>
       <w:pPr>
@@ -8520,19 +8518,19 @@
           <wp:anchor distT="0" distB="0" distL="114300" distR="114300" simplePos="0" relativeHeight="251676160" behindDoc="0" locked="0" layoutInCell="1" allowOverlap="1">
             <wp:simplePos x="0" y="0"/>
             <wp:positionH relativeFrom="column">
-              <wp:posOffset>3453130</wp:posOffset>
+              <wp:posOffset>3462655</wp:posOffset>
             </wp:positionH>
             <wp:positionV relativeFrom="paragraph">
               <wp:posOffset>6350</wp:posOffset>
             </wp:positionV>
-            <wp:extent cx="2401271" cy="1686607"/>
-            <wp:effectExtent l="0" t="0" r="0" b="8890"/>
+            <wp:extent cx="2563495" cy="1809750"/>
+            <wp:effectExtent l="0" t="0" r="8255" b="0"/>
             <wp:wrapThrough wrapText="bothSides">
               <wp:wrapPolygon edited="0">
                 <wp:start x="0" y="0"/>
-                <wp:lineTo x="0" y="21470"/>
-                <wp:lineTo x="21423" y="21470"/>
-                <wp:lineTo x="21423" y="0"/>
+                <wp:lineTo x="0" y="21373"/>
+                <wp:lineTo x="21509" y="21373"/>
+                <wp:lineTo x="21509" y="0"/>
                 <wp:lineTo x="0" y="0"/>
               </wp:wrapPolygon>
             </wp:wrapThrough>
@@ -8562,7 +8560,7 @@
                   <pic:spPr>
                     <a:xfrm>
                       <a:off x="0" y="0"/>
-                      <a:ext cx="2401271" cy="1686607"/>
+                      <a:ext cx="2563495" cy="1809750"/>
                     </a:xfrm>
                     <a:prstGeom prst="rect">
                       <a:avLst/>
@@ -8571,6 +8569,12 @@
                 </pic:pic>
               </a:graphicData>
             </a:graphic>
+            <wp14:sizeRelH relativeFrom="margin">
+              <wp14:pctWidth>0</wp14:pctWidth>
+            </wp14:sizeRelH>
+            <wp14:sizeRelV relativeFrom="margin">
+              <wp14:pctHeight>0</wp14:pctHeight>
+            </wp14:sizeRelV>
           </wp:anchor>
         </w:drawing>
       </w:r>
@@ -8653,7 +8657,7 @@
           <w:b/>
           <w:lang w:val="en-US"/>
         </w:rPr>
-        <w:t>Selection (VExpr)</w:t>
+        <w:t>Run BioDispersal from configuration file</w:t>
       </w:r>
       <w:r>
         <w:rPr>
@@ -8665,71 +8669,10 @@
         <w:rPr>
           <w:lang w:val="en-US"/>
         </w:rPr>
-        <w:t xml:space="preserve"> selects </w:t>
-      </w:r>
-      <w:r>
-        <w:rPr>
-          <w:lang w:val="en-US"/>
-        </w:rPr>
-        <w:t>features</w:t>
-      </w:r>
-      <w:r>
-        <w:rPr>
-          <w:lang w:val="en-US"/>
-        </w:rPr>
-        <w:t xml:space="preserve"> from input layer according to specified expression, adds it to specified</w:t>
-      </w:r>
-      <w:r>
-        <w:rPr>
-          <w:lang w:val="en-US"/>
-        </w:rPr>
-        <w:t xml:space="preserve"> vector</w:t>
-      </w:r>
-      <w:r>
-        <w:rPr>
-          <w:lang w:val="en-US"/>
-        </w:rPr>
-        <w:t xml:space="preserve"> layer (created if necessary) with specific fields </w:t>
-      </w:r>
-      <w:r>
-        <w:rPr>
-          <w:i/>
-          <w:lang w:val="en-US"/>
-        </w:rPr>
-        <w:t>Origin</w:t>
-      </w:r>
-      <w:r>
-        <w:rPr>
-          <w:lang w:val="en-US"/>
-        </w:rPr>
-        <w:t xml:space="preserve"> (input layer path), </w:t>
-      </w:r>
-      <w:r>
-        <w:rPr>
-          <w:i/>
-          <w:lang w:val="en-US"/>
-        </w:rPr>
-        <w:t>Class</w:t>
-      </w:r>
-      <w:r>
-        <w:rPr>
-          <w:lang w:val="en-US"/>
-        </w:rPr>
-        <w:t xml:space="preserve"> (algorithm string parameter) and </w:t>
-      </w:r>
-      <w:r>
-        <w:rPr>
-          <w:i/>
-          <w:lang w:val="en-US"/>
-        </w:rPr>
-        <w:t>Code</w:t>
-      </w:r>
-      <w:r>
-        <w:rPr>
-          <w:lang w:val="en-US"/>
-        </w:rPr>
-        <w:t xml:space="preserve"> (algorithm integer parameter).</w:t>
-      </w:r>
+        <w:t xml:space="preserve"> parses BioDispersal project given as parameter and executes runnable steps. Log can be saved in text file.</w:t>
+      </w:r>
+      <w:bookmarkStart w:id="39" w:name="_GoBack"/>
+      <w:bookmarkEnd w:id="39"/>
     </w:p>
     <w:p>
       <w:pPr>
@@ -8747,7 +8690,7 @@
           <w:b/>
           <w:lang w:val="en-US"/>
         </w:rPr>
-        <w:t>Selection (VField)</w:t>
+        <w:t>Selection (VExpr)</w:t>
       </w:r>
       <w:r>
         <w:rPr>
@@ -8759,13 +8702,31 @@
         <w:rPr>
           <w:lang w:val="en-US"/>
         </w:rPr>
-        <w:t xml:space="preserve"> </w:t>
-      </w:r>
-      <w:r>
-        <w:rPr>
-          <w:lang w:val="en-US"/>
-        </w:rPr>
-        <w:t xml:space="preserve">creates new vector layer with fields </w:t>
+        <w:t xml:space="preserve"> selects </w:t>
+      </w:r>
+      <w:r>
+        <w:rPr>
+          <w:lang w:val="en-US"/>
+        </w:rPr>
+        <w:t>features</w:t>
+      </w:r>
+      <w:r>
+        <w:rPr>
+          <w:lang w:val="en-US"/>
+        </w:rPr>
+        <w:t xml:space="preserve"> from input layer according to specified expression, adds it to specified</w:t>
+      </w:r>
+      <w:r>
+        <w:rPr>
+          <w:lang w:val="en-US"/>
+        </w:rPr>
+        <w:t xml:space="preserve"> vector</w:t>
+      </w:r>
+      <w:r>
+        <w:rPr>
+          <w:lang w:val="en-US"/>
+        </w:rPr>
+        <w:t xml:space="preserve"> layer (created if necessary) with specific fields </w:t>
       </w:r>
       <w:r>
         <w:rPr>
@@ -8778,7 +8739,7 @@
         <w:rPr>
           <w:lang w:val="en-US"/>
         </w:rPr>
-        <w:t xml:space="preserve">, </w:t>
+        <w:t xml:space="preserve"> (input layer path), </w:t>
       </w:r>
       <w:r>
         <w:rPr>
@@ -8791,7 +8752,7 @@
         <w:rPr>
           <w:lang w:val="en-US"/>
         </w:rPr>
-        <w:t xml:space="preserve"> and </w:t>
+        <w:t xml:space="preserve"> (algorithm string parameter) and </w:t>
       </w:r>
       <w:r>
         <w:rPr>
@@ -8804,13 +8765,7 @@
         <w:rPr>
           <w:lang w:val="en-US"/>
         </w:rPr>
-        <w:t xml:space="preserve">. For each </w:t>
-      </w:r>
-      <w:r>
-        <w:rPr>
-          <w:lang w:val="en-US"/>
-        </w:rPr>
-        <w:t>input unique value of given field, class is generated from group name and value and code is retrieved from given association table.</w:t>
+        <w:t xml:space="preserve"> (algorithm integer parameter).</w:t>
       </w:r>
     </w:p>
     <w:p>
@@ -8829,11 +8784,10 @@
           <w:b/>
           <w:lang w:val="en-US"/>
         </w:rPr>
-        <w:t>Weighting (Basics)</w:t>
-      </w:r>
-      <w:r>
-        <w:rPr>
-          <w:b/>
+        <w:t>Selection (VField)</w:t>
+      </w:r>
+      <w:r>
+        <w:rPr>
           <w:lang w:val="en-US"/>
         </w:rPr>
         <w:t>:</w:t>
@@ -8842,14 +8796,20 @@
         <w:rPr>
           <w:lang w:val="en-US"/>
         </w:rPr>
-        <w:t xml:space="preserve"> creates new raster layer from input friction and weighting layers according to weighting modes </w:t>
+        <w:t xml:space="preserve"> </w:t>
+      </w:r>
+      <w:r>
+        <w:rPr>
+          <w:lang w:val="en-US"/>
+        </w:rPr>
+        <w:t xml:space="preserve">creates new vector layer with fields </w:t>
       </w:r>
       <w:r>
         <w:rPr>
           <w:i/>
           <w:lang w:val="en-US"/>
         </w:rPr>
-        <w:t>Minimum</w:t>
+        <w:t>Origin</w:t>
       </w:r>
       <w:r>
         <w:rPr>
@@ -8862,7 +8822,7 @@
           <w:i/>
           <w:lang w:val="en-US"/>
         </w:rPr>
-        <w:t>Maximum</w:t>
+        <w:t>Class</w:t>
       </w:r>
       <w:r>
         <w:rPr>
@@ -8875,60 +8835,19 @@
           <w:i/>
           <w:lang w:val="en-US"/>
         </w:rPr>
-        <w:t>Multiplication</w:t>
-      </w:r>
-      <w:r>
-        <w:rPr>
-          <w:lang w:val="en-US"/>
-        </w:rPr>
-        <w:t xml:space="preserve"> described in section ‘</w:t>
-      </w:r>
-      <w:r>
-        <w:rPr>
-          <w:lang w:val="en-US"/>
-        </w:rPr>
-        <w:fldChar w:fldCharType="begin"/>
-      </w:r>
-      <w:r>
-        <w:rPr>
-          <w:lang w:val="en-US"/>
-        </w:rPr>
-        <w:instrText xml:space="preserve"> REF _Ref13500398 \h </w:instrText>
-      </w:r>
-      <w:r>
-        <w:rPr>
-          <w:lang w:val="en-US"/>
-        </w:rPr>
-      </w:r>
-      <w:r>
-        <w:rPr>
-          <w:lang w:val="en-US"/>
-        </w:rPr>
-        <w:fldChar w:fldCharType="separate"/>
-      </w:r>
-      <w:r>
-        <w:rPr>
-          <w:lang w:val="en-US"/>
-        </w:rPr>
-        <w:t>Weighting</w:t>
-      </w:r>
-      <w:r>
-        <w:rPr>
-          <w:lang w:val="en-US"/>
-        </w:rPr>
-        <w:fldChar w:fldCharType="end"/>
-      </w:r>
-      <w:r>
-        <w:rPr>
-          <w:lang w:val="en-US"/>
-        </w:rPr>
-        <w:t>’.</w:t>
-      </w:r>
-      <w:r>
-        <w:rPr>
-          <w:lang w:val="en-US"/>
-        </w:rPr>
-        <w:t xml:space="preserve"> </w:t>
+        <w:t>Code</w:t>
+      </w:r>
+      <w:r>
+        <w:rPr>
+          <w:lang w:val="en-US"/>
+        </w:rPr>
+        <w:t xml:space="preserve">. For each </w:t>
+      </w:r>
+      <w:r>
+        <w:rPr>
+          <w:lang w:val="en-US"/>
+        </w:rPr>
+        <w:t>input unique value of given field, class is generated from group name and value and code is retrieved from given association table.</w:t>
       </w:r>
     </w:p>
     <w:p>
@@ -8947,46 +8866,53 @@
           <w:b/>
           <w:lang w:val="en-US"/>
         </w:rPr>
-        <w:t>Weighting (</w:t>
+        <w:t>Weighting (Basics)</w:t>
       </w:r>
       <w:r>
         <w:rPr>
           <w:b/>
           <w:lang w:val="en-US"/>
         </w:rPr>
-        <w:t>By distance</w:t>
-      </w:r>
-      <w:r>
-        <w:rPr>
-          <w:b/>
-          <w:lang w:val="en-US"/>
-        </w:rPr>
-        <w:t>):</w:t>
-      </w:r>
-      <w:r>
-        <w:rPr>
-          <w:lang w:val="en-US"/>
-        </w:rPr>
-        <w:t xml:space="preserve"> creates new raster layer from input friction and weighting lay</w:t>
-      </w:r>
-      <w:r>
-        <w:rPr>
-          <w:lang w:val="en-US"/>
-        </w:rPr>
-        <w:t>ers according to weighting mode</w:t>
-      </w:r>
-      <w:r>
-        <w:rPr>
-          <w:lang w:val="en-US"/>
-        </w:rPr>
-        <w:t xml:space="preserve"> </w:t>
+        <w:t>:</w:t>
+      </w:r>
+      <w:r>
+        <w:rPr>
+          <w:lang w:val="en-US"/>
+        </w:rPr>
+        <w:t xml:space="preserve"> creates new raster layer from input friction and weighting layers according to weighting modes </w:t>
       </w:r>
       <w:r>
         <w:rPr>
           <w:i/>
           <w:lang w:val="en-US"/>
         </w:rPr>
-        <w:t>Buffers</w:t>
+        <w:t>Minimum</w:t>
+      </w:r>
+      <w:r>
+        <w:rPr>
+          <w:lang w:val="en-US"/>
+        </w:rPr>
+        <w:t xml:space="preserve">, </w:t>
+      </w:r>
+      <w:r>
+        <w:rPr>
+          <w:i/>
+          <w:lang w:val="en-US"/>
+        </w:rPr>
+        <w:t>Maximum</w:t>
+      </w:r>
+      <w:r>
+        <w:rPr>
+          <w:lang w:val="en-US"/>
+        </w:rPr>
+        <w:t xml:space="preserve"> and </w:t>
+      </w:r>
+      <w:r>
+        <w:rPr>
+          <w:i/>
+          <w:lang w:val="en-US"/>
+        </w:rPr>
+        <w:t>Multiplication</w:t>
       </w:r>
       <w:r>
         <w:rPr>
@@ -9058,39 +8984,98 @@
           <w:b/>
           <w:lang w:val="en-US"/>
         </w:rPr>
-        <w:t>Weighting (</w:t>
-      </w:r>
+        <w:t>Weighting (By distance):</w:t>
+      </w:r>
+      <w:r>
+        <w:rPr>
+          <w:lang w:val="en-US"/>
+        </w:rPr>
+        <w:t xml:space="preserve"> creates new raster layer from input friction and weighting layers according to weighting mode </w:t>
+      </w:r>
+      <w:r>
+        <w:rPr>
+          <w:i/>
+          <w:lang w:val="en-US"/>
+        </w:rPr>
+        <w:t>Buffers</w:t>
+      </w:r>
+      <w:r>
+        <w:rPr>
+          <w:lang w:val="en-US"/>
+        </w:rPr>
+        <w:t xml:space="preserve"> described in section ‘</w:t>
+      </w:r>
+      <w:r>
+        <w:rPr>
+          <w:lang w:val="en-US"/>
+        </w:rPr>
+        <w:fldChar w:fldCharType="begin"/>
+      </w:r>
+      <w:r>
+        <w:rPr>
+          <w:lang w:val="en-US"/>
+        </w:rPr>
+        <w:instrText xml:space="preserve"> REF _Ref13500398 \h </w:instrText>
+      </w:r>
+      <w:r>
+        <w:rPr>
+          <w:lang w:val="en-US"/>
+        </w:rPr>
+      </w:r>
+      <w:r>
+        <w:rPr>
+          <w:lang w:val="en-US"/>
+        </w:rPr>
+        <w:fldChar w:fldCharType="separate"/>
+      </w:r>
+      <w:r>
+        <w:rPr>
+          <w:lang w:val="en-US"/>
+        </w:rPr>
+        <w:t>Weighting</w:t>
+      </w:r>
+      <w:r>
+        <w:rPr>
+          <w:lang w:val="en-US"/>
+        </w:rPr>
+        <w:fldChar w:fldCharType="end"/>
+      </w:r>
+      <w:r>
+        <w:rPr>
+          <w:lang w:val="en-US"/>
+        </w:rPr>
+        <w:t>’.</w:t>
+      </w:r>
+      <w:r>
+        <w:rPr>
+          <w:lang w:val="en-US"/>
+        </w:rPr>
+        <w:t xml:space="preserve"> </w:t>
+      </w:r>
+    </w:p>
+    <w:p>
+      <w:pPr>
+        <w:pStyle w:val="Paragraphedeliste"/>
+        <w:numPr>
+          <w:ilvl w:val="0"/>
+          <w:numId w:val="30"/>
+        </w:numPr>
+        <w:rPr>
+          <w:lang w:val="en-US"/>
+        </w:rPr>
+      </w:pPr>
       <w:r>
         <w:rPr>
           <w:b/>
           <w:lang w:val="en-US"/>
         </w:rPr>
-        <w:t>By value</w:t>
-      </w:r>
-      <w:r>
-        <w:rPr>
-          <w:b/>
-          <w:lang w:val="en-US"/>
-        </w:rPr>
-        <w:t>):</w:t>
-      </w:r>
-      <w:r>
-        <w:rPr>
-          <w:lang w:val="en-US"/>
-        </w:rPr>
-        <w:t xml:space="preserve"> creates new raster layer from input friction and weighting lay</w:t>
-      </w:r>
-      <w:r>
-        <w:rPr>
-          <w:lang w:val="en-US"/>
-        </w:rPr>
-        <w:t>ers according to weighting mode</w:t>
-      </w:r>
-      <w:r>
-        <w:rPr>
-          <w:lang w:val="en-US"/>
-        </w:rPr>
-        <w:t xml:space="preserve"> </w:t>
+        <w:t>Weighting (By value):</w:t>
+      </w:r>
+      <w:r>
+        <w:rPr>
+          <w:lang w:val="en-US"/>
+        </w:rPr>
+        <w:t xml:space="preserve"> creates new raster layer from input friction and weighting layers according to weighting mode </w:t>
       </w:r>
       <w:r>
         <w:rPr>
@@ -9833,7 +9818,7 @@
           <w:rPr>
             <w:noProof/>
           </w:rPr>
-          <w:t>2</w:t>
+          <w:t>9</w:t>
         </w:r>
         <w:r>
           <w:fldChar w:fldCharType="end"/>
@@ -13866,7 +13851,7 @@
 </file>
 
 <file path=customXml/itemProps1.xml><?xml version="1.0" encoding="utf-8"?>
-<ds:datastoreItem xmlns:ds="http://schemas.openxmlformats.org/officeDocument/2006/customXml" ds:itemID="{0DCEE1EE-96EA-4C00-BECE-9101541916EF}">
+<ds:datastoreItem xmlns:ds="http://schemas.openxmlformats.org/officeDocument/2006/customXml" ds:itemID="{B16377C7-B5A1-49F3-B7EE-48435112DFF0}">
   <ds:schemaRefs>
     <ds:schemaRef ds:uri="http://schemas.openxmlformats.org/officeDocument/2006/bibliography"/>
   </ds:schemaRefs>

</xml_diff>